<commit_message>
Put in github link on cover page.
</commit_message>
<xml_diff>
--- a/Manuscripts/Revision 3/GH Trophic Project 2021 Manuscript v3b.docx
+++ b/Manuscripts/Revision 3/GH Trophic Project 2021 Manuscript v3b.docx
@@ -476,7 +476,15 @@
           <w:sz w:val="24"/>
           <w:szCs w:val="24"/>
         </w:rPr>
-        <w:t>Robert.e.clark@wsu.edu</w:t>
+        <w:t>r</w:t>
+      </w:r>
+      <w:r>
+        <w:rPr>
+          <w:rFonts w:ascii="Times New Roman" w:hAnsi="Times New Roman" w:cs="Times New Roman"/>
+          <w:sz w:val="24"/>
+          <w:szCs w:val="24"/>
+        </w:rPr>
+        <w:t>obert.e.clark@wsu.edu</w:t>
       </w:r>
     </w:p>
     <w:p>
@@ -501,7 +509,39 @@
           <w:sz w:val="24"/>
           <w:szCs w:val="24"/>
         </w:rPr>
-        <w:t xml:space="preserve"> Upon acceptance of this manuscript, all data, R code for statistical analyses will be made publicly available through Open Science Framework.</w:t>
+        <w:t xml:space="preserve"> </w:t>
+      </w:r>
+      <w:r>
+        <w:rPr>
+          <w:rFonts w:ascii="Times New Roman" w:hAnsi="Times New Roman" w:cs="Times New Roman"/>
+          <w:sz w:val="24"/>
+          <w:szCs w:val="24"/>
+        </w:rPr>
+        <w:t>Data are provided for peer review (shared either privately or publicly in a repository).</w:t>
+      </w:r>
+      <w:r>
+        <w:rPr>
+          <w:rFonts w:ascii="Times New Roman" w:hAnsi="Times New Roman" w:cs="Times New Roman"/>
+          <w:sz w:val="24"/>
+          <w:szCs w:val="24"/>
+        </w:rPr>
+        <w:t xml:space="preserve"> These are located along with all R scripts at </w:t>
+      </w:r>
+      <w:r>
+        <w:rPr>
+          <w:rFonts w:ascii="Times New Roman" w:hAnsi="Times New Roman" w:cs="Times New Roman"/>
+          <w:sz w:val="24"/>
+          <w:szCs w:val="24"/>
+        </w:rPr>
+        <w:t>https://github.com/robclark19</w:t>
+      </w:r>
+      <w:r>
+        <w:rPr>
+          <w:rFonts w:ascii="Times New Roman" w:hAnsi="Times New Roman" w:cs="Times New Roman"/>
+          <w:sz w:val="24"/>
+          <w:szCs w:val="24"/>
+        </w:rPr>
+        <w:t>.</w:t>
       </w:r>
     </w:p>
     <w:p>
@@ -2551,15 +2591,33 @@
           <w:sz w:val="24"/>
           <w:szCs w:val="24"/>
         </w:rPr>
-        <w:t xml:space="preserve">have unintended negative consequences (Zavaleta et al. 2001, Lehtinen et al. 2022) </w:t>
-      </w:r>
-      <w:r>
-        <w:rPr>
-          <w:rFonts w:ascii="Times New Roman" w:hAnsi="Times New Roman" w:cs="Times New Roman"/>
-          <w:sz w:val="24"/>
-          <w:szCs w:val="24"/>
-        </w:rPr>
-        <w:t xml:space="preserve">. </w:t>
+        <w:t>have unintended negative consequences (Zavaleta et al. 2001, Lehtinen et al. 2022</w:t>
+      </w:r>
+      <w:proofErr w:type="gramStart"/>
+      <w:r>
+        <w:rPr>
+          <w:rFonts w:ascii="Times New Roman" w:hAnsi="Times New Roman" w:cs="Times New Roman"/>
+          <w:sz w:val="24"/>
+          <w:szCs w:val="24"/>
+        </w:rPr>
+        <w:t xml:space="preserve">) </w:t>
+      </w:r>
+      <w:r>
+        <w:rPr>
+          <w:rFonts w:ascii="Times New Roman" w:hAnsi="Times New Roman" w:cs="Times New Roman"/>
+          <w:sz w:val="24"/>
+          <w:szCs w:val="24"/>
+        </w:rPr>
+        <w:t>.</w:t>
+      </w:r>
+      <w:proofErr w:type="gramEnd"/>
+      <w:r>
+        <w:rPr>
+          <w:rFonts w:ascii="Times New Roman" w:hAnsi="Times New Roman" w:cs="Times New Roman"/>
+          <w:sz w:val="24"/>
+          <w:szCs w:val="24"/>
+        </w:rPr>
+        <w:t xml:space="preserve"> </w:t>
       </w:r>
       <w:r>
         <w:rPr>
@@ -7706,7 +7764,25 @@
           <w:sz w:val="24"/>
           <w:szCs w:val="24"/>
         </w:rPr>
-        <w:t xml:space="preserve"> for C:N analysis</w:t>
+        <w:t xml:space="preserve"> for </w:t>
+      </w:r>
+      <w:proofErr w:type="gramStart"/>
+      <w:r>
+        <w:rPr>
+          <w:rFonts w:ascii="Times New Roman" w:hAnsi="Times New Roman" w:cs="Times New Roman"/>
+          <w:sz w:val="24"/>
+          <w:szCs w:val="24"/>
+        </w:rPr>
+        <w:t>C:N</w:t>
+      </w:r>
+      <w:proofErr w:type="gramEnd"/>
+      <w:r>
+        <w:rPr>
+          <w:rFonts w:ascii="Times New Roman" w:hAnsi="Times New Roman" w:cs="Times New Roman"/>
+          <w:sz w:val="24"/>
+          <w:szCs w:val="24"/>
+        </w:rPr>
+        <w:t xml:space="preserve"> analysis</w:t>
       </w:r>
       <w:r>
         <w:rPr>
@@ -14271,7 +14347,25 @@
           <w:sz w:val="24"/>
           <w:szCs w:val="24"/>
         </w:rPr>
-        <w:t xml:space="preserve">, which are conventionally-known high-quality </w:t>
+        <w:t xml:space="preserve">, which are </w:t>
+      </w:r>
+      <w:proofErr w:type="gramStart"/>
+      <w:r>
+        <w:rPr>
+          <w:rFonts w:ascii="Times New Roman" w:hAnsi="Times New Roman" w:cs="Times New Roman"/>
+          <w:sz w:val="24"/>
+          <w:szCs w:val="24"/>
+        </w:rPr>
+        <w:t>conventionally-known</w:t>
+      </w:r>
+      <w:proofErr w:type="gramEnd"/>
+      <w:r>
+        <w:rPr>
+          <w:rFonts w:ascii="Times New Roman" w:hAnsi="Times New Roman" w:cs="Times New Roman"/>
+          <w:sz w:val="24"/>
+          <w:szCs w:val="24"/>
+        </w:rPr>
+        <w:t xml:space="preserve"> high-quality </w:t>
       </w:r>
       <w:r>
         <w:rPr>

</xml_diff>